<commit_message>
updated DDCmux to interleave data for paired synchronous DDC
</commit_message>
<xml_diff>
--- a/FPGA/documentation/DDC multiplexer IP.docx
+++ b/FPGA/documentation/DDC multiplexer IP.docx
@@ -37,15 +37,7 @@
         <w:t xml:space="preserve">The multiplexer </w:t>
       </w:r>
       <w:r>
-        <w:t xml:space="preserve">would have 48 bit </w:t>
-      </w:r>
-      <w:proofErr w:type="spellStart"/>
-      <w:r>
-        <w:t>Axi</w:t>
-      </w:r>
-      <w:proofErr w:type="spellEnd"/>
-      <w:r>
-        <w:t xml:space="preserve"> stream inputs from DDC, A 48 bit AXI stream output, an enable input and 3 bit codes for each DDC to set the sample rate. When enabled it would start from DDC0 and go through to DDC9 in turn; and read out N samples where N is the number that the DDC generates in a beat. If enable has been cleared it would then stop, otherwise repeat.</w:t>
+        <w:t>would have 48 bit Axi stream inputs from DDC, A 48 bit AXI stream output, an enable input and 3 bit codes for each DDC to set the sample rate. When enabled it would start from DDC0 and go through to DDC9 in turn; and read out N samples where N is the number that the DDC generates in a beat. If enable has been cleared it would then stop, otherwise repeat.</w:t>
       </w:r>
     </w:p>
     <w:p>
@@ -72,15 +64,7 @@
     </w:p>
     <w:p>
       <w:r>
-        <w:t xml:space="preserve">So if we have DDC0 &amp; 2 enabled at 96KHz, DDC 1 enabled at 192KHz and DDC5 enabled at 48 </w:t>
-      </w:r>
-      <w:proofErr w:type="spellStart"/>
-      <w:r>
-        <w:t>KHz</w:t>
-      </w:r>
-      <w:proofErr w:type="spellEnd"/>
-      <w:r>
-        <w:t xml:space="preserve"> a single beat will result in sequential outputs:</w:t>
+        <w:t>So if we have DDC0 &amp; 2 enabled at 96KHz, DDC 1 enabled at 192KHz and DDC5 enabled at 48 KHz a single beat will result in sequential outputs:</w:t>
       </w:r>
     </w:p>
     <w:tbl>
@@ -443,15 +427,7 @@
           </w:tcPr>
           <w:p>
             <w:r>
-              <w:t>Fs (</w:t>
-            </w:r>
-            <w:proofErr w:type="spellStart"/>
-            <w:r>
-              <w:t>KHz</w:t>
-            </w:r>
-            <w:proofErr w:type="spellEnd"/>
-            <w:r>
-              <w:t>)</w:t>
+              <w:t>Fs (KHz)</w:t>
             </w:r>
           </w:p>
         </w:tc>
@@ -1293,11 +1269,7 @@
         <w:t>6</w:t>
       </w:r>
       <w:r>
-        <w:t xml:space="preserve"> </w:t>
-      </w:r>
-      <w:proofErr w:type="spellStart"/>
-      <w:r>
-        <w:t>DDC1</w:t>
+        <w:t xml:space="preserve"> DDC1</w:t>
       </w:r>
       <w:r>
         <w:rPr>
@@ -1311,7 +1283,6 @@
         </w:rPr>
         <w:t>6</w:t>
       </w:r>
-      <w:proofErr w:type="spellEnd"/>
       <w:r>
         <w:t xml:space="preserve"> DDC2</w:t>
       </w:r>
@@ -1575,28 +1546,12 @@
     </w:p>
     <w:p>
       <w:r>
-        <w:t xml:space="preserve">For the design to work the appropriate number of samples per beat must already be available, requiring a FIFO between DDC and multiplexer. This FIFO needs simply to hold one “data beat” of samples, </w:t>
-      </w:r>
-      <w:proofErr w:type="spellStart"/>
-      <w:r>
-        <w:t>eg</w:t>
-      </w:r>
-      <w:proofErr w:type="spellEnd"/>
-      <w:r>
-        <w:t xml:space="preserve"> 64 samples. The output FIFO has the largest data rate; if it fills, then the input FIFOs will begin to fill (because it is a stream).</w:t>
-      </w:r>
-    </w:p>
-    <w:p>
-      <w:r>
-        <w:t xml:space="preserve">It is suggested that for </w:t>
-      </w:r>
-      <w:proofErr w:type="spellStart"/>
-      <w:r>
-        <w:t>non enabled</w:t>
-      </w:r>
-      <w:proofErr w:type="spellEnd"/>
-      <w:r>
-        <w:t xml:space="preserve"> DDC, the multiplexer consumes data so the FIFOs maintain depth alongside the others. All data transfers should be initiated or stopped by setting a single “Active” signal.</w:t>
+        <w:t>For the design to work the appropriate number of samples per beat must already be available, requiring a FIFO between DDC and multiplexer. This FIFO needs simply to hold one “data beat” of samples, eg 64 samples. The output FIFO has the largest data rate; if it fills, then the input FIFOs will begin to fill (because it is a stream).</w:t>
+      </w:r>
+    </w:p>
+    <w:p>
+      <w:r>
+        <w:t>It is suggested that for non enabled DDC, the multiplexer consumes data so the FIFOs maintain depth alongside the others. All data transfers should be initiated or stopped by setting a single “Active” signal.</w:t>
       </w:r>
     </w:p>
     <w:p>
@@ -1727,15 +1682,7 @@
     </w:p>
     <w:p>
       <w:r>
-        <w:t xml:space="preserve">This way the DMA process is continuous. It is data driven, and </w:t>
-      </w:r>
-      <w:proofErr w:type="spellStart"/>
-      <w:r>
-        <w:t>self locates</w:t>
-      </w:r>
-      <w:proofErr w:type="spellEnd"/>
-      <w:r>
-        <w:t xml:space="preserve"> the points where data format changes. </w:t>
+        <w:t xml:space="preserve">This way the DMA process is continuous. It is data driven, and self locates the points where data format changes. </w:t>
       </w:r>
     </w:p>
     <w:p>
@@ -1771,15 +1718,7 @@
         <w:t xml:space="preserve"> </w:t>
       </w:r>
       <w:r>
-        <w:t>This way once started the data transfer never needs be stopped, and the input FIFOs can all be small (</w:t>
-      </w:r>
-      <w:proofErr w:type="spellStart"/>
-      <w:r>
-        <w:t>eg</w:t>
-      </w:r>
-      <w:proofErr w:type="spellEnd"/>
-      <w:r>
-        <w:t xml:space="preserve"> 64 samples). It does mean that if it ever is stopped, data will be lost and the input FIFOs (and probably output FIFO) should be reset.</w:t>
+        <w:t>This way once started the data transfer never needs be stopped, and the input FIFOs can all be small (eg 64 samples). It does mean that if it ever is stopped, data will be lost and the input FIFOs (and probably output FIFO) should be reset.</w:t>
       </w:r>
     </w:p>
     <w:p>
@@ -1978,15 +1917,7 @@
     </w:p>
     <w:p>
       <w:r>
-        <w:t xml:space="preserve">It would also be possible to only transfer the DDC config at the start, and when it changes. Then the </w:t>
-      </w:r>
-      <w:proofErr w:type="spellStart"/>
-      <w:r>
-        <w:t>RaspberryPi</w:t>
-      </w:r>
-      <w:proofErr w:type="spellEnd"/>
-      <w:r>
-        <w:t xml:space="preserve"> would need to check for a new config word.</w:t>
+        <w:t>It would also be possible to only transfer the DDC config at the start, and when it changes. Then the RaspberryPi would need to check for a new config word.</w:t>
       </w:r>
     </w:p>
     <w:p>
@@ -3514,15 +3445,7 @@
         <w:t>4</w:t>
       </w:r>
       <w:r>
-        <w:t xml:space="preserve">: 384 </w:t>
-      </w:r>
-      <w:proofErr w:type="spellStart"/>
-      <w:r>
-        <w:t>KHz</w:t>
-      </w:r>
-      <w:proofErr w:type="spellEnd"/>
-      <w:r>
-        <w:t xml:space="preserve">; </w:t>
+        <w:t xml:space="preserve">: 384 KHz; </w:t>
       </w:r>
       <w:r>
         <w:t>8 words per beat</w:t>
@@ -3540,15 +3463,7 @@
         <w:t>5</w:t>
       </w:r>
       <w:r>
-        <w:t xml:space="preserve">: 768 </w:t>
-      </w:r>
-      <w:proofErr w:type="spellStart"/>
-      <w:r>
-        <w:t>KHz</w:t>
-      </w:r>
-      <w:proofErr w:type="spellEnd"/>
-      <w:r>
-        <w:t>;</w:t>
+        <w:t>: 768 KHz;</w:t>
       </w:r>
       <w:r>
         <w:t xml:space="preserve"> 16 words per beat</w:t>
@@ -3563,18 +3478,34 @@
         </w:numPr>
       </w:pPr>
       <w:r>
-        <w:t>6 or 7</w:t>
-      </w:r>
-      <w:r>
-        <w:t xml:space="preserve">: 1536 </w:t>
-      </w:r>
-      <w:proofErr w:type="spellStart"/>
-      <w:r>
-        <w:t>KHz</w:t>
-      </w:r>
-      <w:proofErr w:type="spellEnd"/>
+        <w:t>6</w:t>
+      </w:r>
+      <w:r>
+        <w:t>: 1536 KHz</w:t>
+      </w:r>
       <w:r>
         <w:t>; 32 words per beat</w:t>
+      </w:r>
+    </w:p>
+    <w:p>
+      <w:pPr>
+        <w:pStyle w:val="ListParagraph"/>
+        <w:numPr>
+          <w:ilvl w:val="1"/>
+          <w:numId w:val="5"/>
+        </w:numPr>
+      </w:pPr>
+      <w:r>
+        <w:t xml:space="preserve">7: interleaved with </w:t>
+      </w:r>
+      <w:r>
+        <w:rPr>
+          <w:u w:val="single"/>
+        </w:rPr>
+        <w:t>next</w:t>
+      </w:r>
+      <w:r>
+        <w:t xml:space="preserve"> DDC; used rate from DDC n+1</w:t>
       </w:r>
     </w:p>
     <w:p>
@@ -3713,13 +3644,8 @@
           <w:numId w:val="5"/>
         </w:numPr>
       </w:pPr>
-      <w:proofErr w:type="spellStart"/>
-      <w:r>
-        <w:t>fiforstn</w:t>
-      </w:r>
-      <w:proofErr w:type="spellEnd"/>
-      <w:r>
-        <w:t>: active low FIFO reset output, asserted at start of active period for ~8 clocks</w:t>
+      <w:r>
+        <w:t>fiforstn: active low FIFO reset output, asserted at start of active period for ~8 clocks</w:t>
       </w:r>
     </w:p>
     <w:p>
@@ -3759,15 +3685,7 @@
         </w:numPr>
       </w:pPr>
       <w:r>
-        <w:t xml:space="preserve">Assert </w:t>
-      </w:r>
-      <w:proofErr w:type="spellStart"/>
-      <w:r>
-        <w:t>fiforstn</w:t>
-      </w:r>
-      <w:proofErr w:type="spellEnd"/>
-      <w:r>
-        <w:t xml:space="preserve"> for 8 clocks</w:t>
+        <w:t>Assert fiforstn for 8 clocks</w:t>
       </w:r>
     </w:p>
     <w:p>
@@ -3797,15 +3715,7 @@
         </w:numPr>
       </w:pPr>
       <w:r>
-        <w:t>Assert “</w:t>
-      </w:r>
-      <w:proofErr w:type="spellStart"/>
-      <w:r>
-        <w:t>InternalActive</w:t>
-      </w:r>
-      <w:proofErr w:type="spellEnd"/>
-      <w:r>
-        <w:t>”</w:t>
+        <w:t>Assert “InternalActive”</w:t>
       </w:r>
     </w:p>
     <w:p>
@@ -3817,15 +3727,7 @@
         </w:numPr>
       </w:pPr>
       <w:r>
-        <w:t xml:space="preserve">When “Enabled” changed to </w:t>
-      </w:r>
-      <w:proofErr w:type="spellStart"/>
-      <w:r>
-        <w:t>deasserted</w:t>
-      </w:r>
-      <w:proofErr w:type="spellEnd"/>
-      <w:r>
-        <w:t>:</w:t>
+        <w:t>When “Enabled” changed to deasserted:</w:t>
       </w:r>
     </w:p>
     <w:p>
@@ -3836,21 +3738,8 @@
           <w:numId w:val="5"/>
         </w:numPr>
       </w:pPr>
-      <w:proofErr w:type="spellStart"/>
-      <w:r>
-        <w:t>Deassert</w:t>
-      </w:r>
-      <w:proofErr w:type="spellEnd"/>
-      <w:r>
-        <w:t xml:space="preserve"> “</w:t>
-      </w:r>
-      <w:proofErr w:type="spellStart"/>
-      <w:r>
-        <w:t>InternalActve</w:t>
-      </w:r>
-      <w:proofErr w:type="spellEnd"/>
-      <w:r>
-        <w:t>”</w:t>
+      <w:r>
+        <w:t>Deassert “InternalActve”</w:t>
       </w:r>
     </w:p>
     <w:p>
@@ -3864,13 +3753,8 @@
       <w:r>
         <w:t xml:space="preserve">Wait until all </w:t>
       </w:r>
-      <w:proofErr w:type="spellStart"/>
-      <w:r>
-        <w:t>DDCState</w:t>
-      </w:r>
-      <w:proofErr w:type="spellEnd"/>
-      <w:r>
-        <w:t xml:space="preserve"> == 0 (</w:t>
+      <w:r>
+        <w:t>DDCState == 0 (</w:t>
       </w:r>
       <w:r>
         <w:t>DDCs have been serviced</w:t>
@@ -3887,13 +3771,8 @@
           <w:numId w:val="5"/>
         </w:numPr>
       </w:pPr>
-      <w:proofErr w:type="spellStart"/>
-      <w:r>
-        <w:t>Deassert</w:t>
-      </w:r>
-      <w:proofErr w:type="spellEnd"/>
-      <w:r>
-        <w:t xml:space="preserve"> “Active”</w:t>
+      <w:r>
+        <w:t>Deassert “Active”</w:t>
       </w:r>
     </w:p>
     <w:bookmarkStart w:id="0" w:name="_MON_1724328844"/>
@@ -3926,7 +3805,7 @@
           <v:shape id="_x0000_i1025" type="#_x0000_t75" style="width:6in;height:158.4pt" o:ole="">
             <v:imagedata r:id="rId8" o:title=""/>
           </v:shape>
-          <o:OLEObject Type="Embed" ProgID="Excel.Sheet.12" ShapeID="_x0000_i1025" DrawAspect="Content" ObjectID="_1725094174" r:id="rId9"/>
+          <o:OLEObject Type="Embed" ProgID="Excel.Sheet.12" ShapeID="_x0000_i1025" DrawAspect="Content" ObjectID="_1727804752" r:id="rId9"/>
         </w:object>
       </w:r>
     </w:p>
@@ -3969,11 +3848,9 @@
       <w:r>
         <w:t>When “</w:t>
       </w:r>
-      <w:proofErr w:type="spellStart"/>
       <w:r>
         <w:t>InternalActive</w:t>
       </w:r>
-      <w:proofErr w:type="spellEnd"/>
       <w:r>
         <w:t>” is changed to asserted:</w:t>
       </w:r>
@@ -3989,11 +3866,9 @@
       <w:r>
         <w:t xml:space="preserve">Set </w:t>
       </w:r>
-      <w:proofErr w:type="spellStart"/>
       <w:r>
         <w:t>DDCState</w:t>
       </w:r>
-      <w:proofErr w:type="spellEnd"/>
       <w:r>
         <w:t xml:space="preserve"> to 1</w:t>
       </w:r>
@@ -4025,15 +3900,7 @@
         <w:t>Transmit a DDC config word to the output FIFO</w:t>
       </w:r>
       <w:r>
-        <w:t xml:space="preserve"> by setting </w:t>
-      </w:r>
-      <w:proofErr w:type="spellStart"/>
-      <w:r>
-        <w:t>DDCx</w:t>
-      </w:r>
-      <w:proofErr w:type="spellEnd"/>
-      <w:r>
-        <w:t>=15</w:t>
+        <w:t xml:space="preserve"> by setting DDCx=15</w:t>
       </w:r>
     </w:p>
     <w:p>
@@ -4045,16 +3912,11 @@
         </w:numPr>
       </w:pPr>
       <w:r>
-        <w:t xml:space="preserve">For </w:t>
-      </w:r>
-      <w:proofErr w:type="spellStart"/>
-      <w:r>
-        <w:t>DDC</w:t>
+        <w:t>For DDC</w:t>
       </w:r>
       <w:r>
         <w:t>x</w:t>
       </w:r>
-      <w:proofErr w:type="spellEnd"/>
       <w:r>
         <w:t xml:space="preserve">= </w:t>
       </w:r>
@@ -4080,13 +3942,8 @@
         <w:t>Initiate Stream sequencer to transfer samples from DDC</w:t>
       </w:r>
       <w:r>
-        <w:t xml:space="preserve"> number </w:t>
-      </w:r>
-      <w:proofErr w:type="spellStart"/>
-      <w:r>
-        <w:t>DDCx</w:t>
-      </w:r>
-      <w:proofErr w:type="spellEnd"/>
+        <w:t xml:space="preserve"> number DDCx</w:t>
+      </w:r>
     </w:p>
     <w:p>
       <w:pPr>
@@ -4126,13 +3983,8 @@
       <w:r>
         <w:t xml:space="preserve">Wait till </w:t>
       </w:r>
-      <w:proofErr w:type="spellStart"/>
-      <w:r>
-        <w:t>MuxActive</w:t>
-      </w:r>
-      <w:proofErr w:type="spellEnd"/>
-      <w:r>
-        <w:t xml:space="preserve"> == 0</w:t>
+      <w:r>
+        <w:t>MuxActive == 0</w:t>
       </w:r>
     </w:p>
     <w:p>
@@ -4158,16 +4010,11 @@
       <w:r>
         <w:t xml:space="preserve">Check if </w:t>
       </w:r>
-      <w:proofErr w:type="spellStart"/>
       <w:r>
         <w:t>Internal</w:t>
       </w:r>
       <w:r>
-        <w:t>Active</w:t>
-      </w:r>
-      <w:proofErr w:type="spellEnd"/>
-      <w:r>
-        <w:t xml:space="preserve"> asserted</w:t>
+        <w:t>Active asserted</w:t>
       </w:r>
     </w:p>
     <w:p>
@@ -4179,15 +4026,7 @@
         </w:numPr>
       </w:pPr>
       <w:r>
-        <w:t xml:space="preserve">If </w:t>
-      </w:r>
-      <w:proofErr w:type="spellStart"/>
-      <w:r>
-        <w:t>deasserted</w:t>
-      </w:r>
-      <w:proofErr w:type="spellEnd"/>
-      <w:r>
-        <w:t>, revert to idle</w:t>
+        <w:t>If deasserted, revert to idle</w:t>
       </w:r>
     </w:p>
     <w:p>
@@ -4216,7 +4055,7 @@
           <v:shape id="_x0000_i1026" type="#_x0000_t75" style="width:469.45pt;height:141.1pt" o:ole="">
             <v:imagedata r:id="rId10" o:title=""/>
           </v:shape>
-          <o:OLEObject Type="Embed" ProgID="Excel.Sheet.12" ShapeID="_x0000_i1026" DrawAspect="Content" ObjectID="_1725094175" r:id="rId11"/>
+          <o:OLEObject Type="Embed" ProgID="Excel.Sheet.12" ShapeID="_x0000_i1026" DrawAspect="Content" ObjectID="_1727804753" r:id="rId11"/>
         </w:object>
       </w:r>
     </w:p>
@@ -4251,7 +4090,7 @@
           <v:shape id="_x0000_i1027" type="#_x0000_t75" style="width:426.25pt;height:155.5pt" o:ole="">
             <v:imagedata r:id="rId12" o:title=""/>
           </v:shape>
-          <o:OLEObject Type="Embed" ProgID="Excel.Sheet.12" ShapeID="_x0000_i1027" DrawAspect="Content" ObjectID="_1725094176" r:id="rId13"/>
+          <o:OLEObject Type="Embed" ProgID="Excel.Sheet.12" ShapeID="_x0000_i1027" DrawAspect="Content" ObjectID="_1727804754" r:id="rId13"/>
         </w:object>
       </w:r>
     </w:p>
@@ -4304,15 +4143,7 @@
         </w:numPr>
       </w:pPr>
       <w:r>
-        <w:t xml:space="preserve">Clear input </w:t>
-      </w:r>
-      <w:proofErr w:type="spellStart"/>
-      <w:r>
-        <w:t>tready</w:t>
-      </w:r>
-      <w:proofErr w:type="spellEnd"/>
-      <w:r>
-        <w:t xml:space="preserve"> signals</w:t>
+        <w:t>Clear input tready signals</w:t>
       </w:r>
     </w:p>
     <w:p>
@@ -4324,13 +4155,8 @@
         </w:numPr>
       </w:pPr>
       <w:r>
-        <w:t xml:space="preserve">Clear output </w:t>
-      </w:r>
-      <w:proofErr w:type="spellStart"/>
-      <w:r>
-        <w:t>tvalid</w:t>
-      </w:r>
-      <w:proofErr w:type="spellEnd"/>
+        <w:t>Clear output tvalid</w:t>
+      </w:r>
     </w:p>
     <w:p>
       <w:pPr>
@@ -4343,14 +4169,12 @@
       <w:r>
         <w:t xml:space="preserve">If </w:t>
       </w:r>
-      <w:proofErr w:type="spellStart"/>
       <w:r>
         <w:t>Enable</w:t>
       </w:r>
       <w:r>
         <w:t>Mux</w:t>
       </w:r>
-      <w:proofErr w:type="spellEnd"/>
       <w:r>
         <w:t xml:space="preserve"> == 0, stay in idle</w:t>
       </w:r>
@@ -4364,13 +4188,8 @@
         </w:numPr>
       </w:pPr>
       <w:r>
-        <w:t xml:space="preserve">If </w:t>
-      </w:r>
-      <w:proofErr w:type="spellStart"/>
-      <w:r>
-        <w:t>EnableMux</w:t>
-      </w:r>
-      <w:proofErr w:type="spellEnd"/>
+        <w:t>If EnableMux</w:t>
+      </w:r>
     </w:p>
     <w:p>
       <w:pPr>
@@ -4381,13 +4200,8 @@
         </w:numPr>
       </w:pPr>
       <w:r>
-        <w:t xml:space="preserve">Set </w:t>
-      </w:r>
-      <w:proofErr w:type="spellStart"/>
-      <w:r>
-        <w:t>MuxActive</w:t>
-      </w:r>
-      <w:proofErr w:type="spellEnd"/>
+        <w:t>Set MuxActive</w:t>
+      </w:r>
     </w:p>
     <w:p>
       <w:pPr>
@@ -4403,14 +4217,12 @@
       <w:r>
         <w:t>(</w:t>
       </w:r>
-      <w:proofErr w:type="spellStart"/>
       <w:r>
         <w:t>DDC</w:t>
       </w:r>
       <w:r>
         <w:t>x</w:t>
       </w:r>
-      <w:proofErr w:type="spellEnd"/>
       <w:r>
         <w:t xml:space="preserve"> == 15</w:t>
       </w:r>
@@ -4469,13 +4281,8 @@
         </w:numPr>
       </w:pPr>
       <w:r>
-        <w:t xml:space="preserve">Assert </w:t>
-      </w:r>
-      <w:proofErr w:type="spellStart"/>
-      <w:r>
-        <w:t>tvalid</w:t>
-      </w:r>
-      <w:proofErr w:type="spellEnd"/>
+        <w:t>Assert tvalid</w:t>
+      </w:r>
     </w:p>
     <w:p>
       <w:pPr>
@@ -4494,19 +4301,9 @@
       <w:r>
         <w:t>(</w:t>
       </w:r>
-      <w:proofErr w:type="spellStart"/>
-      <w:r>
-        <w:t>tvalid</w:t>
-      </w:r>
-      <w:proofErr w:type="spellEnd"/>
-      <w:r>
-        <w:t xml:space="preserve"> &amp;&amp; </w:t>
-      </w:r>
-      <w:proofErr w:type="spellStart"/>
-      <w:r>
-        <w:t>tready</w:t>
-      </w:r>
-      <w:proofErr w:type="spellEnd"/>
+      <w:r>
+        <w:t>tvalid &amp;&amp; tready</w:t>
+      </w:r>
       <w:r>
         <w:t>)</w:t>
       </w:r>
@@ -4522,19 +4319,9 @@
           <w:numId w:val="7"/>
         </w:numPr>
       </w:pPr>
-      <w:proofErr w:type="spellStart"/>
-      <w:r>
-        <w:t>Deassert</w:t>
-      </w:r>
-      <w:proofErr w:type="spellEnd"/>
-      <w:r>
-        <w:t xml:space="preserve"> </w:t>
-      </w:r>
-      <w:proofErr w:type="spellStart"/>
-      <w:r>
-        <w:t>tvalid</w:t>
-      </w:r>
-      <w:proofErr w:type="spellEnd"/>
+      <w:r>
+        <w:t>Deassert tvalid</w:t>
+      </w:r>
     </w:p>
     <w:p>
       <w:pPr>
@@ -4545,13 +4332,8 @@
         </w:numPr>
       </w:pPr>
       <w:r>
-        <w:t xml:space="preserve">Clear </w:t>
-      </w:r>
-      <w:proofErr w:type="spellStart"/>
-      <w:r>
-        <w:t>MuxActive</w:t>
-      </w:r>
-      <w:proofErr w:type="spellEnd"/>
+        <w:t>Clear MuxActive</w:t>
+      </w:r>
     </w:p>
     <w:p>
       <w:pPr>
@@ -4588,13 +4370,8 @@
       <w:r>
         <w:t>(</w:t>
       </w:r>
-      <w:proofErr w:type="spellStart"/>
-      <w:r>
-        <w:t>enablemux</w:t>
-      </w:r>
-      <w:proofErr w:type="spellEnd"/>
-      <w:r>
-        <w:t>==0</w:t>
+      <w:r>
+        <w:t>enablemux==0</w:t>
       </w:r>
       <w:r>
         <w:t>)</w:t>
@@ -4612,16 +4389,11 @@
         </w:numPr>
       </w:pPr>
       <w:r>
-        <w:t xml:space="preserve">If </w:t>
-      </w:r>
-      <w:proofErr w:type="spellStart"/>
-      <w:r>
-        <w:t>DDC</w:t>
+        <w:t>If DDC</w:t>
       </w:r>
       <w:r>
         <w:t>x</w:t>
       </w:r>
-      <w:proofErr w:type="spellEnd"/>
       <w:r>
         <w:t xml:space="preserve"> == </w:t>
       </w:r>
@@ -4658,22 +4430,12 @@
           <w:numId w:val="7"/>
         </w:numPr>
       </w:pPr>
-      <w:proofErr w:type="spellStart"/>
-      <w:r>
-        <w:t>DDCToProcess</w:t>
-      </w:r>
-      <w:proofErr w:type="spellEnd"/>
-      <w:r>
-        <w:t xml:space="preserve"> = </w:t>
-      </w:r>
-      <w:proofErr w:type="spellStart"/>
-      <w:r>
-        <w:t>DDC</w:t>
+      <w:r>
+        <w:t>DDCToProcess = DDC</w:t>
       </w:r>
       <w:r>
         <w:t>x</w:t>
       </w:r>
-      <w:proofErr w:type="spellEnd"/>
     </w:p>
     <w:p>
       <w:pPr>
@@ -4696,13 +4458,8 @@
         </w:numPr>
       </w:pPr>
       <w:r>
-        <w:t xml:space="preserve">Look up </w:t>
-      </w:r>
-      <w:proofErr w:type="spellStart"/>
-      <w:r>
-        <w:t>TransferCount</w:t>
-      </w:r>
-      <w:proofErr w:type="spellEnd"/>
+        <w:t>Look up TransferCount</w:t>
+      </w:r>
     </w:p>
     <w:p>
       <w:pPr>
@@ -4713,15 +4470,7 @@
         </w:numPr>
       </w:pPr>
       <w:r>
-        <w:t xml:space="preserve">For </w:t>
-      </w:r>
-      <w:proofErr w:type="spellStart"/>
-      <w:r>
-        <w:t>SampleCount</w:t>
-      </w:r>
-      <w:proofErr w:type="spellEnd"/>
-      <w:r>
-        <w:t xml:space="preserve"> == (TransferCount-1)</w:t>
+        <w:t>For SampleCount == (TransferCount-1)</w:t>
       </w:r>
       <w:r>
         <w:t xml:space="preserve"> to 0</w:t>
@@ -4736,13 +4485,14 @@
         </w:numPr>
       </w:pPr>
       <w:r>
-        <w:t xml:space="preserve">Assert input </w:t>
-      </w:r>
-      <w:proofErr w:type="spellStart"/>
-      <w:r>
-        <w:t>tready</w:t>
-      </w:r>
-      <w:proofErr w:type="spellEnd"/>
+        <w:t>(</w:t>
+      </w:r>
+      <w:r>
+        <w:t>If DDC set to interleaved: read out this and next DDC, and transfer to output FIFO</w:t>
+      </w:r>
+      <w:r>
+        <w:t>)</w:t>
+      </w:r>
     </w:p>
     <w:p>
       <w:pPr>
@@ -4753,23 +4503,19 @@
         </w:numPr>
       </w:pPr>
       <w:r>
-        <w:t xml:space="preserve">When </w:t>
-      </w:r>
-      <w:proofErr w:type="spellStart"/>
-      <w:r>
-        <w:t>tready</w:t>
-      </w:r>
-      <w:proofErr w:type="spellEnd"/>
-      <w:r>
-        <w:t xml:space="preserve"> &amp;&amp; </w:t>
-      </w:r>
-      <w:proofErr w:type="spellStart"/>
-      <w:r>
-        <w:t>tvalid</w:t>
-      </w:r>
-      <w:proofErr w:type="spellEnd"/>
-      <w:r>
-        <w:t>:</w:t>
+        <w:t>Assert input tready</w:t>
+      </w:r>
+    </w:p>
+    <w:p>
+      <w:pPr>
+        <w:pStyle w:val="ListParagraph"/>
+        <w:numPr>
+          <w:ilvl w:val="3"/>
+          <w:numId w:val="7"/>
+        </w:numPr>
+      </w:pPr>
+      <w:r>
+        <w:t>When tready &amp;&amp; tvalid:</w:t>
       </w:r>
     </w:p>
     <w:p>
@@ -4795,19 +4541,9 @@
           <w:numId w:val="7"/>
         </w:numPr>
       </w:pPr>
-      <w:proofErr w:type="spellStart"/>
-      <w:r>
-        <w:t>Deassert</w:t>
-      </w:r>
-      <w:proofErr w:type="spellEnd"/>
-      <w:r>
-        <w:t xml:space="preserve"> </w:t>
-      </w:r>
-      <w:proofErr w:type="spellStart"/>
-      <w:r>
-        <w:t>tready</w:t>
-      </w:r>
-      <w:proofErr w:type="spellEnd"/>
+      <w:r>
+        <w:t>Deassert tready</w:t>
+      </w:r>
     </w:p>
     <w:p>
       <w:pPr>
@@ -4833,13 +4569,8 @@
         </w:numPr>
       </w:pPr>
       <w:r>
-        <w:t xml:space="preserve">Assert </w:t>
-      </w:r>
-      <w:proofErr w:type="spellStart"/>
-      <w:r>
-        <w:t>tvalid</w:t>
-      </w:r>
-      <w:proofErr w:type="spellEnd"/>
+        <w:t>Assert tvalid</w:t>
+      </w:r>
     </w:p>
     <w:p>
       <w:pPr>
@@ -4850,21 +4581,8 @@
         </w:numPr>
       </w:pPr>
       <w:r>
-        <w:t xml:space="preserve">When </w:t>
-      </w:r>
-      <w:proofErr w:type="spellStart"/>
-      <w:r>
-        <w:t>tvald</w:t>
-      </w:r>
-      <w:proofErr w:type="spellEnd"/>
-      <w:r>
-        <w:t xml:space="preserve"> &amp;&amp; </w:t>
-      </w:r>
-      <w:proofErr w:type="spellStart"/>
-      <w:r>
-        <w:t>tready</w:t>
-      </w:r>
-      <w:proofErr w:type="spellEnd"/>
+        <w:t>When tvald &amp;&amp; tready</w:t>
+      </w:r>
     </w:p>
     <w:p>
       <w:pPr>
@@ -4874,19 +4592,10 @@
           <w:numId w:val="7"/>
         </w:numPr>
       </w:pPr>
-      <w:proofErr w:type="spellStart"/>
-      <w:r>
-        <w:t>Deassert</w:t>
-      </w:r>
-      <w:proofErr w:type="spellEnd"/>
-      <w:r>
-        <w:t xml:space="preserve"> </w:t>
-      </w:r>
-      <w:proofErr w:type="spellStart"/>
-      <w:r>
-        <w:t>tvalid</w:t>
-      </w:r>
-      <w:proofErr w:type="spellEnd"/>
+      <w:r>
+        <w:lastRenderedPageBreak/>
+        <w:t>Deassert tvalid</w:t>
+      </w:r>
     </w:p>
     <w:p>
       <w:pPr>
@@ -4909,14 +4618,8 @@
         </w:numPr>
       </w:pPr>
       <w:r>
-        <w:lastRenderedPageBreak/>
-        <w:t xml:space="preserve">Clear </w:t>
-      </w:r>
-      <w:proofErr w:type="spellStart"/>
-      <w:r>
-        <w:t>MuxActive</w:t>
-      </w:r>
-      <w:proofErr w:type="spellEnd"/>
+        <w:t>Clear MuxActive</w:t>
+      </w:r>
     </w:p>
     <w:p>
       <w:pPr>
@@ -4942,15 +4645,7 @@
         </w:numPr>
       </w:pPr>
       <w:r>
-        <w:t xml:space="preserve">If </w:t>
-      </w:r>
-      <w:proofErr w:type="spellStart"/>
-      <w:r>
-        <w:t>enablemux</w:t>
-      </w:r>
-      <w:proofErr w:type="spellEnd"/>
-      <w:r>
-        <w:t>==0, go to idle</w:t>
+        <w:t>If enablemux==0, go to idle</w:t>
       </w:r>
     </w:p>
     <w:bookmarkStart w:id="3" w:name="_MON_1724943586"/>
@@ -4961,10 +4656,10 @@
       </w:pPr>
       <w:r>
         <w:object w:dxaOrig="9387" w:dyaOrig="2525" w14:anchorId="1AFFDDE6">
-          <v:shape id="_x0000_i1036" type="#_x0000_t75" style="width:450.45pt;height:121.55pt" o:ole="">
+          <v:shape id="_x0000_i1028" type="#_x0000_t75" style="width:450.45pt;height:121.55pt" o:ole="">
             <v:imagedata r:id="rId14" o:title=""/>
           </v:shape>
-          <o:OLEObject Type="Embed" ProgID="Excel.Sheet.12" ShapeID="_x0000_i1036" DrawAspect="Content" ObjectID="_1725094177" r:id="rId15"/>
+          <o:OLEObject Type="Embed" ProgID="Excel.Sheet.12" ShapeID="_x0000_i1028" DrawAspect="Content" ObjectID="_1727804755" r:id="rId15"/>
         </w:object>
       </w:r>
     </w:p>
@@ -4996,10 +4691,10 @@
       </w:pPr>
       <w:r>
         <w:object w:dxaOrig="8865" w:dyaOrig="4395" w14:anchorId="724B20E4">
-          <v:shape id="_x0000_i1038" type="#_x0000_t75" style="width:425.65pt;height:211.4pt" o:ole="">
+          <v:shape id="_x0000_i1029" type="#_x0000_t75" style="width:425.65pt;height:211.4pt" o:ole="">
             <v:imagedata r:id="rId16" o:title=""/>
           </v:shape>
-          <o:OLEObject Type="Embed" ProgID="Excel.Sheet.12" ShapeID="_x0000_i1038" DrawAspect="Content" ObjectID="_1725094178" r:id="rId17"/>
+          <o:OLEObject Type="Embed" ProgID="Excel.Sheet.12" ShapeID="_x0000_i1029" DrawAspect="Content" ObjectID="_1727804756" r:id="rId17"/>
         </w:object>
       </w:r>
     </w:p>

</xml_diff>